<commit_message>
réalisation base de donné biblotheque et video
</commit_message>
<xml_diff>
--- a/Base_de_donnée/Biblotheque.docx
+++ b/Base_de_donnée/Biblotheque.docx
@@ -5,68 +5,128 @@
     <w:tbl>
       <w:tblPr>
         <w:tblStyle w:val="Grilledutableau"/>
-        <w:tblW w:w="0" w:type="auto"/>
+        <w:tblW w:w="9209" w:type="dxa"/>
         <w:tblLook w:val="04A0" w:firstRow="1" w:lastRow="0" w:firstColumn="1" w:lastColumn="0" w:noHBand="0" w:noVBand="1"/>
       </w:tblPr>
       <w:tblGrid>
-        <w:gridCol w:w="2024"/>
-        <w:gridCol w:w="2081"/>
-        <w:gridCol w:w="1592"/>
-        <w:gridCol w:w="1651"/>
-        <w:gridCol w:w="1714"/>
+        <w:gridCol w:w="2071"/>
+        <w:gridCol w:w="1882"/>
+        <w:gridCol w:w="1945"/>
+        <w:gridCol w:w="1494"/>
+        <w:gridCol w:w="1817"/>
       </w:tblGrid>
       <w:tr>
         <w:tc>
           <w:tcPr>
-            <w:tcW w:w="2024" w:type="dxa"/>
-            <w:shd w:val="clear" w:color="auto" w:fill="A5C9EB" w:themeFill="text2" w:themeFillTint="40"/>
-          </w:tcPr>
-          <w:p>
-            <w:r>
+            <w:tcW w:w="2071" w:type="dxa"/>
+            <w:shd w:val="clear" w:color="auto" w:fill="83CAEB" w:themeFill="accent1" w:themeFillTint="66"/>
+          </w:tcPr>
+          <w:p>
+            <w:pPr>
+              <w:rPr>
+                <w:b/>
+                <w:bCs/>
+                <w:color w:val="0D0D0D" w:themeColor="text1" w:themeTint="F2"/>
+              </w:rPr>
+            </w:pPr>
+            <w:r>
+              <w:rPr>
+                <w:b/>
+                <w:bCs/>
+                <w:color w:val="0D0D0D" w:themeColor="text1" w:themeTint="F2"/>
+              </w:rPr>
               <w:t>Mnémonique</w:t>
             </w:r>
           </w:p>
         </w:tc>
         <w:tc>
           <w:tcPr>
-            <w:tcW w:w="2081" w:type="dxa"/>
-            <w:shd w:val="clear" w:color="auto" w:fill="A5C9EB" w:themeFill="text2" w:themeFillTint="40"/>
-          </w:tcPr>
-          <w:p>
-            <w:r>
+            <w:tcW w:w="1882" w:type="dxa"/>
+            <w:shd w:val="clear" w:color="auto" w:fill="83CAEB" w:themeFill="accent1" w:themeFillTint="66"/>
+          </w:tcPr>
+          <w:p>
+            <w:pPr>
+              <w:rPr>
+                <w:b/>
+                <w:bCs/>
+                <w:color w:val="0D0D0D" w:themeColor="text1" w:themeTint="F2"/>
+              </w:rPr>
+            </w:pPr>
+            <w:r>
+              <w:rPr>
+                <w:b/>
+                <w:bCs/>
+                <w:color w:val="0D0D0D" w:themeColor="text1" w:themeTint="F2"/>
+              </w:rPr>
               <w:t>Signification</w:t>
             </w:r>
           </w:p>
         </w:tc>
         <w:tc>
           <w:tcPr>
-            <w:tcW w:w="1592" w:type="dxa"/>
-            <w:shd w:val="clear" w:color="auto" w:fill="A5C9EB" w:themeFill="text2" w:themeFillTint="40"/>
-          </w:tcPr>
-          <w:p>
-            <w:r>
+            <w:tcW w:w="1945" w:type="dxa"/>
+            <w:shd w:val="clear" w:color="auto" w:fill="83CAEB" w:themeFill="accent1" w:themeFillTint="66"/>
+          </w:tcPr>
+          <w:p>
+            <w:pPr>
+              <w:rPr>
+                <w:b/>
+                <w:bCs/>
+                <w:color w:val="0D0D0D" w:themeColor="text1" w:themeTint="F2"/>
+              </w:rPr>
+            </w:pPr>
+            <w:r>
+              <w:rPr>
+                <w:b/>
+                <w:bCs/>
+                <w:color w:val="0D0D0D" w:themeColor="text1" w:themeTint="F2"/>
+              </w:rPr>
               <w:t>Type</w:t>
             </w:r>
           </w:p>
         </w:tc>
         <w:tc>
           <w:tcPr>
-            <w:tcW w:w="1651" w:type="dxa"/>
-            <w:shd w:val="clear" w:color="auto" w:fill="A5C9EB" w:themeFill="text2" w:themeFillTint="40"/>
-          </w:tcPr>
-          <w:p>
-            <w:r>
+            <w:tcW w:w="1494" w:type="dxa"/>
+            <w:shd w:val="clear" w:color="auto" w:fill="83CAEB" w:themeFill="accent1" w:themeFillTint="66"/>
+          </w:tcPr>
+          <w:p>
+            <w:pPr>
+              <w:rPr>
+                <w:b/>
+                <w:bCs/>
+                <w:color w:val="0D0D0D" w:themeColor="text1" w:themeTint="F2"/>
+              </w:rPr>
+            </w:pPr>
+            <w:r>
+              <w:rPr>
+                <w:b/>
+                <w:bCs/>
+                <w:color w:val="0D0D0D" w:themeColor="text1" w:themeTint="F2"/>
+              </w:rPr>
               <w:t>Longueur</w:t>
             </w:r>
           </w:p>
         </w:tc>
         <w:tc>
           <w:tcPr>
-            <w:tcW w:w="1714" w:type="dxa"/>
-            <w:shd w:val="clear" w:color="auto" w:fill="A5C9EB" w:themeFill="text2" w:themeFillTint="40"/>
-          </w:tcPr>
-          <w:p>
-            <w:r>
+            <w:tcW w:w="1817" w:type="dxa"/>
+            <w:shd w:val="clear" w:color="auto" w:fill="83CAEB" w:themeFill="accent1" w:themeFillTint="66"/>
+          </w:tcPr>
+          <w:p>
+            <w:pPr>
+              <w:rPr>
+                <w:b/>
+                <w:bCs/>
+                <w:color w:val="0D0D0D" w:themeColor="text1" w:themeTint="F2"/>
+              </w:rPr>
+            </w:pPr>
+            <w:r>
+              <w:rPr>
+                <w:b/>
+                <w:bCs/>
+                <w:color w:val="0D0D0D" w:themeColor="text1" w:themeTint="F2"/>
+              </w:rPr>
               <w:t>Remarques / Contraintes</w:t>
             </w:r>
           </w:p>
@@ -75,12 +135,24 @@
       <w:tr>
         <w:tc>
           <w:tcPr>
-            <w:tcW w:w="2024" w:type="dxa"/>
+            <w:tcW w:w="2071" w:type="dxa"/>
             <w:shd w:val="clear" w:color="auto" w:fill="153D63" w:themeFill="text2" w:themeFillTint="E6"/>
           </w:tcPr>
           <w:p>
+            <w:pPr>
+              <w:rPr>
+                <w:b/>
+                <w:bCs/>
+                <w:color w:val="FFFFFF" w:themeColor="background1"/>
+              </w:rPr>
+            </w:pPr>
             <w:proofErr w:type="spellStart"/>
             <w:r>
+              <w:rPr>
+                <w:b/>
+                <w:bCs/>
+                <w:color w:val="FFFFFF" w:themeColor="background1"/>
+              </w:rPr>
               <w:t>Client_id</w:t>
             </w:r>
             <w:proofErr w:type="spellEnd"/>
@@ -88,56 +160,114 @@
         </w:tc>
         <w:tc>
           <w:tcPr>
-            <w:tcW w:w="2081" w:type="dxa"/>
+            <w:tcW w:w="1882" w:type="dxa"/>
             <w:shd w:val="clear" w:color="auto" w:fill="153D63" w:themeFill="text2" w:themeFillTint="E6"/>
           </w:tcPr>
           <w:p>
-            <w:r>
+            <w:pPr>
+              <w:rPr>
+                <w:color w:val="FFFFFF" w:themeColor="background1"/>
+              </w:rPr>
+            </w:pPr>
+            <w:r>
+              <w:rPr>
+                <w:color w:val="FFFFFF" w:themeColor="background1"/>
+              </w:rPr>
               <w:t>Identifiant du client</w:t>
             </w:r>
           </w:p>
         </w:tc>
         <w:tc>
           <w:tcPr>
-            <w:tcW w:w="1592" w:type="dxa"/>
+            <w:tcW w:w="1945" w:type="dxa"/>
             <w:shd w:val="clear" w:color="auto" w:fill="153D63" w:themeFill="text2" w:themeFillTint="E6"/>
           </w:tcPr>
           <w:p>
-            <w:proofErr w:type="gramStart"/>
-            <w:r>
+            <w:pPr>
+              <w:rPr>
+                <w:color w:val="FFFFFF" w:themeColor="background1"/>
+              </w:rPr>
+            </w:pPr>
+            <w:r>
+              <w:rPr>
+                <w:color w:val="FFFFFF" w:themeColor="background1"/>
+              </w:rPr>
               <w:t>numérique</w:t>
             </w:r>
-            <w:proofErr w:type="gramEnd"/>
-          </w:p>
-        </w:tc>
-        <w:tc>
-          <w:tcPr>
-            <w:tcW w:w="1651" w:type="dxa"/>
+          </w:p>
+        </w:tc>
+        <w:tc>
+          <w:tcPr>
+            <w:tcW w:w="1494" w:type="dxa"/>
             <w:shd w:val="clear" w:color="auto" w:fill="153D63" w:themeFill="text2" w:themeFillTint="E6"/>
           </w:tcPr>
           <w:p>
-            <w:r>
+            <w:pPr>
+              <w:rPr>
+                <w:color w:val="FFFFFF" w:themeColor="background1"/>
+              </w:rPr>
+            </w:pPr>
+            <w:r>
+              <w:rPr>
+                <w:color w:val="FFFFFF" w:themeColor="background1"/>
+              </w:rPr>
               <w:t>11</w:t>
             </w:r>
           </w:p>
         </w:tc>
         <w:tc>
           <w:tcPr>
-            <w:tcW w:w="1714" w:type="dxa"/>
+            <w:tcW w:w="1817" w:type="dxa"/>
             <w:shd w:val="clear" w:color="auto" w:fill="153D63" w:themeFill="text2" w:themeFillTint="E6"/>
           </w:tcPr>
-          <w:p/>
+          <w:p>
+            <w:pPr>
+              <w:rPr>
+                <w:color w:val="FFFFFF" w:themeColor="background1"/>
+              </w:rPr>
+            </w:pPr>
+            <w:r>
+              <w:rPr>
+                <w:color w:val="FFFFFF" w:themeColor="background1"/>
+              </w:rPr>
+              <w:t>I</w:t>
+            </w:r>
+            <w:r>
+              <w:rPr>
+                <w:color w:val="FFFFFF" w:themeColor="background1"/>
+              </w:rPr>
+              <w:t>dentifiant</w:t>
+            </w:r>
+            <w:r>
+              <w:rPr>
+                <w:color w:val="FFFFFF" w:themeColor="background1"/>
+              </w:rPr>
+              <w:t>, auto incrémenté</w:t>
+            </w:r>
+          </w:p>
         </w:tc>
       </w:tr>
       <w:tr>
         <w:tc>
           <w:tcPr>
-            <w:tcW w:w="2024" w:type="dxa"/>
+            <w:tcW w:w="2071" w:type="dxa"/>
             <w:shd w:val="clear" w:color="auto" w:fill="153D63" w:themeFill="text2" w:themeFillTint="E6"/>
           </w:tcPr>
           <w:p>
+            <w:pPr>
+              <w:rPr>
+                <w:b/>
+                <w:bCs/>
+                <w:color w:val="FFFFFF" w:themeColor="background1"/>
+              </w:rPr>
+            </w:pPr>
             <w:proofErr w:type="spellStart"/>
             <w:r>
+              <w:rPr>
+                <w:b/>
+                <w:bCs/>
+                <w:color w:val="FFFFFF" w:themeColor="background1"/>
+              </w:rPr>
               <w:t>Client_nom</w:t>
             </w:r>
             <w:proofErr w:type="spellEnd"/>
@@ -145,46 +275,120 @@
         </w:tc>
         <w:tc>
           <w:tcPr>
-            <w:tcW w:w="2081" w:type="dxa"/>
+            <w:tcW w:w="1882" w:type="dxa"/>
             <w:shd w:val="clear" w:color="auto" w:fill="153D63" w:themeFill="text2" w:themeFillTint="E6"/>
           </w:tcPr>
           <w:p>
-            <w:r>
+            <w:pPr>
+              <w:rPr>
+                <w:color w:val="FFFFFF" w:themeColor="background1"/>
+              </w:rPr>
+            </w:pPr>
+            <w:r>
+              <w:rPr>
+                <w:color w:val="FFFFFF" w:themeColor="background1"/>
+              </w:rPr>
               <w:t>Nom du client</w:t>
             </w:r>
           </w:p>
         </w:tc>
         <w:tc>
           <w:tcPr>
-            <w:tcW w:w="1592" w:type="dxa"/>
+            <w:tcW w:w="1945" w:type="dxa"/>
             <w:shd w:val="clear" w:color="auto" w:fill="153D63" w:themeFill="text2" w:themeFillTint="E6"/>
           </w:tcPr>
-          <w:p/>
-        </w:tc>
-        <w:tc>
-          <w:tcPr>
-            <w:tcW w:w="1651" w:type="dxa"/>
+          <w:p>
+            <w:pPr>
+              <w:rPr>
+                <w:color w:val="FFFFFF" w:themeColor="background1"/>
+              </w:rPr>
+            </w:pPr>
+            <w:r>
+              <w:rPr>
+                <w:color w:val="FFFFFF" w:themeColor="background1"/>
+              </w:rPr>
+              <w:t>A</w:t>
+            </w:r>
+            <w:r>
+              <w:rPr>
+                <w:color w:val="FFFFFF" w:themeColor="background1"/>
+              </w:rPr>
+              <w:t>lphabétique</w:t>
+            </w:r>
+          </w:p>
+        </w:tc>
+        <w:tc>
+          <w:tcPr>
+            <w:tcW w:w="1494" w:type="dxa"/>
             <w:shd w:val="clear" w:color="auto" w:fill="153D63" w:themeFill="text2" w:themeFillTint="E6"/>
           </w:tcPr>
-          <w:p/>
-        </w:tc>
-        <w:tc>
-          <w:tcPr>
-            <w:tcW w:w="1714" w:type="dxa"/>
+          <w:p>
+            <w:pPr>
+              <w:rPr>
+                <w:color w:val="FFFFFF" w:themeColor="background1"/>
+              </w:rPr>
+            </w:pPr>
+            <w:r>
+              <w:rPr>
+                <w:color w:val="FFFFFF" w:themeColor="background1"/>
+              </w:rPr>
+              <w:t>255</w:t>
+            </w:r>
+          </w:p>
+        </w:tc>
+        <w:tc>
+          <w:tcPr>
+            <w:tcW w:w="1817" w:type="dxa"/>
             <w:shd w:val="clear" w:color="auto" w:fill="153D63" w:themeFill="text2" w:themeFillTint="E6"/>
           </w:tcPr>
-          <w:p/>
+          <w:p>
+            <w:pPr>
+              <w:rPr>
+                <w:color w:val="FFFFFF" w:themeColor="background1"/>
+              </w:rPr>
+            </w:pPr>
+            <w:r>
+              <w:rPr>
+                <w:color w:val="FFFFFF" w:themeColor="background1"/>
+              </w:rPr>
+              <w:t>Obligatoire, &gt;</w:t>
+            </w:r>
+            <w:r>
+              <w:rPr>
+                <w:color w:val="FFFFFF" w:themeColor="background1"/>
+              </w:rPr>
+              <w:t>1</w:t>
+            </w:r>
+            <w:r>
+              <w:rPr>
+                <w:color w:val="FFFFFF" w:themeColor="background1"/>
+              </w:rPr>
+              <w:t xml:space="preserve"> caractère</w:t>
+            </w:r>
+          </w:p>
         </w:tc>
       </w:tr>
       <w:tr>
         <w:tc>
           <w:tcPr>
-            <w:tcW w:w="2024" w:type="dxa"/>
+            <w:tcW w:w="2071" w:type="dxa"/>
             <w:shd w:val="clear" w:color="auto" w:fill="153D63" w:themeFill="text2" w:themeFillTint="E6"/>
           </w:tcPr>
           <w:p>
+            <w:pPr>
+              <w:rPr>
+                <w:b/>
+                <w:bCs/>
+                <w:color w:val="FFFFFF" w:themeColor="background1"/>
+              </w:rPr>
+            </w:pPr>
             <w:proofErr w:type="spellStart"/>
             <w:r>
+              <w:rPr>
+                <w:b/>
+                <w:bCs/>
+                <w:color w:val="FFFFFF" w:themeColor="background1"/>
+              </w:rPr>
               <w:t>Client_adresse</w:t>
             </w:r>
             <w:proofErr w:type="spellEnd"/>
@@ -192,49 +396,134 @@
         </w:tc>
         <w:tc>
           <w:tcPr>
-            <w:tcW w:w="2081" w:type="dxa"/>
+            <w:tcW w:w="1882" w:type="dxa"/>
             <w:shd w:val="clear" w:color="auto" w:fill="153D63" w:themeFill="text2" w:themeFillTint="E6"/>
           </w:tcPr>
           <w:p>
-            <w:r>
+            <w:pPr>
+              <w:rPr>
+                <w:color w:val="FFFFFF" w:themeColor="background1"/>
+              </w:rPr>
+            </w:pPr>
+            <w:r>
+              <w:rPr>
+                <w:color w:val="FFFFFF" w:themeColor="background1"/>
+              </w:rPr>
               <w:t>Adresse du client</w:t>
             </w:r>
           </w:p>
         </w:tc>
         <w:tc>
           <w:tcPr>
-            <w:tcW w:w="1592" w:type="dxa"/>
+            <w:tcW w:w="1945" w:type="dxa"/>
             <w:shd w:val="clear" w:color="auto" w:fill="153D63" w:themeFill="text2" w:themeFillTint="E6"/>
           </w:tcPr>
-          <w:p/>
-        </w:tc>
-        <w:tc>
-          <w:tcPr>
-            <w:tcW w:w="1651" w:type="dxa"/>
+          <w:p>
+            <w:pPr>
+              <w:rPr>
+                <w:color w:val="FFFFFF" w:themeColor="background1"/>
+              </w:rPr>
+            </w:pPr>
+            <w:r>
+              <w:rPr>
+                <w:color w:val="FFFFFF" w:themeColor="background1"/>
+              </w:rPr>
+              <w:t>alphanumérique</w:t>
+            </w:r>
+          </w:p>
+        </w:tc>
+        <w:tc>
+          <w:tcPr>
+            <w:tcW w:w="1494" w:type="dxa"/>
             <w:shd w:val="clear" w:color="auto" w:fill="153D63" w:themeFill="text2" w:themeFillTint="E6"/>
           </w:tcPr>
-          <w:p/>
-        </w:tc>
-        <w:tc>
-          <w:tcPr>
-            <w:tcW w:w="1714" w:type="dxa"/>
+          <w:p>
+            <w:pPr>
+              <w:rPr>
+                <w:color w:val="FFFFFF" w:themeColor="background1"/>
+              </w:rPr>
+            </w:pPr>
+            <w:r>
+              <w:rPr>
+                <w:color w:val="FFFFFF" w:themeColor="background1"/>
+              </w:rPr>
+              <w:t>255</w:t>
+            </w:r>
+          </w:p>
+        </w:tc>
+        <w:tc>
+          <w:tcPr>
+            <w:tcW w:w="1817" w:type="dxa"/>
             <w:shd w:val="clear" w:color="auto" w:fill="153D63" w:themeFill="text2" w:themeFillTint="E6"/>
           </w:tcPr>
-          <w:p/>
+          <w:p>
+            <w:pPr>
+              <w:rPr>
+                <w:color w:val="FFFFFF" w:themeColor="background1"/>
+              </w:rPr>
+            </w:pPr>
+            <w:r>
+              <w:rPr>
+                <w:color w:val="FFFFFF" w:themeColor="background1"/>
+              </w:rPr>
+              <w:t>Obligatoire,</w:t>
+            </w:r>
+            <w:r>
+              <w:rPr>
+                <w:color w:val="FFFFFF" w:themeColor="background1"/>
+              </w:rPr>
+              <w:t xml:space="preserve"> </w:t>
+            </w:r>
+            <w:r>
+              <w:rPr>
+                <w:color w:val="FFFFFF" w:themeColor="background1"/>
+              </w:rPr>
+              <w:t>&gt;</w:t>
+            </w:r>
+            <w:r>
+              <w:rPr>
+                <w:color w:val="FFFFFF" w:themeColor="background1"/>
+              </w:rPr>
+              <w:t>1</w:t>
+            </w:r>
+            <w:r>
+              <w:rPr>
+                <w:color w:val="FFFFFF" w:themeColor="background1"/>
+              </w:rPr>
+              <w:t xml:space="preserve"> caractère</w:t>
+            </w:r>
+          </w:p>
         </w:tc>
       </w:tr>
       <w:tr>
         <w:tc>
           <w:tcPr>
-            <w:tcW w:w="2024" w:type="dxa"/>
+            <w:tcW w:w="2071" w:type="dxa"/>
             <w:shd w:val="clear" w:color="auto" w:fill="153D63" w:themeFill="text2" w:themeFillTint="E6"/>
           </w:tcPr>
           <w:p>
+            <w:pPr>
+              <w:rPr>
+                <w:b/>
+                <w:bCs/>
+                <w:color w:val="FFFFFF" w:themeColor="background1"/>
+              </w:rPr>
+            </w:pPr>
             <w:proofErr w:type="spellStart"/>
             <w:r>
+              <w:rPr>
+                <w:b/>
+                <w:bCs/>
+                <w:color w:val="FFFFFF" w:themeColor="background1"/>
+              </w:rPr>
               <w:t>Client_</w:t>
             </w:r>
             <w:r>
+              <w:rPr>
+                <w:b/>
+                <w:bCs/>
+                <w:color w:val="FFFFFF" w:themeColor="background1"/>
+              </w:rPr>
               <w:t>caution</w:t>
             </w:r>
             <w:proofErr w:type="spellEnd"/>
@@ -242,74 +531,184 @@
         </w:tc>
         <w:tc>
           <w:tcPr>
-            <w:tcW w:w="2081" w:type="dxa"/>
+            <w:tcW w:w="1882" w:type="dxa"/>
             <w:shd w:val="clear" w:color="auto" w:fill="153D63" w:themeFill="text2" w:themeFillTint="E6"/>
           </w:tcPr>
-          <w:p/>
-        </w:tc>
-        <w:tc>
-          <w:tcPr>
-            <w:tcW w:w="1592" w:type="dxa"/>
+          <w:p>
+            <w:pPr>
+              <w:rPr>
+                <w:color w:val="FFFFFF" w:themeColor="background1"/>
+              </w:rPr>
+            </w:pPr>
+            <w:r>
+              <w:rPr>
+                <w:color w:val="FFFFFF" w:themeColor="background1"/>
+              </w:rPr>
+              <w:t>Caution du client</w:t>
+            </w:r>
+          </w:p>
+        </w:tc>
+        <w:tc>
+          <w:tcPr>
+            <w:tcW w:w="1945" w:type="dxa"/>
             <w:shd w:val="clear" w:color="auto" w:fill="153D63" w:themeFill="text2" w:themeFillTint="E6"/>
           </w:tcPr>
-          <w:p/>
-        </w:tc>
-        <w:tc>
-          <w:tcPr>
-            <w:tcW w:w="1651" w:type="dxa"/>
+          <w:p>
+            <w:pPr>
+              <w:rPr>
+                <w:color w:val="FFFFFF" w:themeColor="background1"/>
+              </w:rPr>
+            </w:pPr>
+            <w:r>
+              <w:rPr>
+                <w:color w:val="FFFFFF" w:themeColor="background1"/>
+              </w:rPr>
+              <w:t>numérique</w:t>
+            </w:r>
+          </w:p>
+        </w:tc>
+        <w:tc>
+          <w:tcPr>
+            <w:tcW w:w="1494" w:type="dxa"/>
             <w:shd w:val="clear" w:color="auto" w:fill="153D63" w:themeFill="text2" w:themeFillTint="E6"/>
           </w:tcPr>
-          <w:p/>
-        </w:tc>
-        <w:tc>
-          <w:tcPr>
-            <w:tcW w:w="1714" w:type="dxa"/>
+          <w:p>
+            <w:pPr>
+              <w:rPr>
+                <w:color w:val="FFFFFF" w:themeColor="background1"/>
+              </w:rPr>
+            </w:pPr>
+            <w:r>
+              <w:rPr>
+                <w:color w:val="FFFFFF" w:themeColor="background1"/>
+              </w:rPr>
+              <w:t>3</w:t>
+            </w:r>
+          </w:p>
+        </w:tc>
+        <w:tc>
+          <w:tcPr>
+            <w:tcW w:w="1817" w:type="dxa"/>
             <w:shd w:val="clear" w:color="auto" w:fill="153D63" w:themeFill="text2" w:themeFillTint="E6"/>
           </w:tcPr>
-          <w:p/>
+          <w:p>
+            <w:pPr>
+              <w:rPr>
+                <w:color w:val="FFFFFF" w:themeColor="background1"/>
+              </w:rPr>
+            </w:pPr>
+            <w:r>
+              <w:rPr>
+                <w:color w:val="FFFFFF" w:themeColor="background1"/>
+              </w:rPr>
+              <w:t>O</w:t>
+            </w:r>
+            <w:r>
+              <w:rPr>
+                <w:color w:val="FFFFFF" w:themeColor="background1"/>
+              </w:rPr>
+              <w:t>bliga</w:t>
+            </w:r>
+            <w:r>
+              <w:rPr>
+                <w:color w:val="FFFFFF" w:themeColor="background1"/>
+              </w:rPr>
+              <w:t xml:space="preserve">toire, </w:t>
+            </w:r>
+            <w:r>
+              <w:rPr>
+                <w:color w:val="FFFFFF" w:themeColor="background1"/>
+              </w:rPr>
+              <w:t>&gt;=10 &amp; &lt;=150</w:t>
+            </w:r>
+          </w:p>
         </w:tc>
       </w:tr>
       <w:tr>
         <w:tc>
           <w:tcPr>
-            <w:tcW w:w="2024" w:type="dxa"/>
-          </w:tcPr>
-          <w:p/>
-        </w:tc>
-        <w:tc>
-          <w:tcPr>
-            <w:tcW w:w="2081" w:type="dxa"/>
-          </w:tcPr>
-          <w:p/>
-        </w:tc>
-        <w:tc>
-          <w:tcPr>
-            <w:tcW w:w="1592" w:type="dxa"/>
-          </w:tcPr>
-          <w:p/>
-        </w:tc>
-        <w:tc>
-          <w:tcPr>
-            <w:tcW w:w="1651" w:type="dxa"/>
-          </w:tcPr>
-          <w:p/>
-        </w:tc>
-        <w:tc>
-          <w:tcPr>
-            <w:tcW w:w="1714" w:type="dxa"/>
-          </w:tcPr>
-          <w:p/>
+            <w:tcW w:w="2071" w:type="dxa"/>
+          </w:tcPr>
+          <w:p>
+            <w:pPr>
+              <w:rPr>
+                <w:b/>
+                <w:bCs/>
+                <w:color w:val="FFFFFF" w:themeColor="background1"/>
+              </w:rPr>
+            </w:pPr>
+          </w:p>
+        </w:tc>
+        <w:tc>
+          <w:tcPr>
+            <w:tcW w:w="1882" w:type="dxa"/>
+          </w:tcPr>
+          <w:p>
+            <w:pPr>
+              <w:rPr>
+                <w:color w:val="FFFFFF" w:themeColor="background1"/>
+              </w:rPr>
+            </w:pPr>
+          </w:p>
+        </w:tc>
+        <w:tc>
+          <w:tcPr>
+            <w:tcW w:w="1945" w:type="dxa"/>
+          </w:tcPr>
+          <w:p>
+            <w:pPr>
+              <w:rPr>
+                <w:color w:val="FFFFFF" w:themeColor="background1"/>
+              </w:rPr>
+            </w:pPr>
+          </w:p>
+        </w:tc>
+        <w:tc>
+          <w:tcPr>
+            <w:tcW w:w="1494" w:type="dxa"/>
+          </w:tcPr>
+          <w:p>
+            <w:pPr>
+              <w:rPr>
+                <w:color w:val="FFFFFF" w:themeColor="background1"/>
+              </w:rPr>
+            </w:pPr>
+          </w:p>
+        </w:tc>
+        <w:tc>
+          <w:tcPr>
+            <w:tcW w:w="1817" w:type="dxa"/>
+          </w:tcPr>
+          <w:p>
+            <w:pPr>
+              <w:rPr>
+                <w:color w:val="FFFFFF" w:themeColor="background1"/>
+              </w:rPr>
+            </w:pPr>
+          </w:p>
         </w:tc>
       </w:tr>
       <w:tr>
         <w:tc>
           <w:tcPr>
-            <w:tcW w:w="2024" w:type="dxa"/>
+            <w:tcW w:w="2071" w:type="dxa"/>
             <w:shd w:val="clear" w:color="auto" w:fill="124F1A" w:themeFill="accent3" w:themeFillShade="BF"/>
           </w:tcPr>
           <w:p>
+            <w:pPr>
+              <w:rPr>
+                <w:b/>
+                <w:bCs/>
+                <w:color w:val="FFFFFF" w:themeColor="background1"/>
+              </w:rPr>
+            </w:pPr>
             <w:proofErr w:type="spellStart"/>
             <w:r>
+              <w:rPr>
+                <w:b/>
+                <w:bCs/>
+                <w:color w:val="FFFFFF" w:themeColor="background1"/>
+              </w:rPr>
               <w:t>Livre_id</w:t>
             </w:r>
             <w:proofErr w:type="spellEnd"/>
@@ -317,56 +716,108 @@
         </w:tc>
         <w:tc>
           <w:tcPr>
-            <w:tcW w:w="2081" w:type="dxa"/>
+            <w:tcW w:w="1882" w:type="dxa"/>
             <w:shd w:val="clear" w:color="auto" w:fill="124F1A" w:themeFill="accent3" w:themeFillShade="BF"/>
           </w:tcPr>
           <w:p>
-            <w:r>
+            <w:pPr>
+              <w:rPr>
+                <w:color w:val="FFFFFF" w:themeColor="background1"/>
+              </w:rPr>
+            </w:pPr>
+            <w:r>
+              <w:rPr>
+                <w:color w:val="FFFFFF" w:themeColor="background1"/>
+              </w:rPr>
               <w:t>Identifiant du livre</w:t>
             </w:r>
           </w:p>
         </w:tc>
         <w:tc>
           <w:tcPr>
-            <w:tcW w:w="1592" w:type="dxa"/>
+            <w:tcW w:w="1945" w:type="dxa"/>
             <w:shd w:val="clear" w:color="auto" w:fill="124F1A" w:themeFill="accent3" w:themeFillShade="BF"/>
           </w:tcPr>
           <w:p>
-            <w:proofErr w:type="gramStart"/>
-            <w:r>
+            <w:pPr>
+              <w:rPr>
+                <w:color w:val="FFFFFF" w:themeColor="background1"/>
+              </w:rPr>
+            </w:pPr>
+            <w:r>
+              <w:rPr>
+                <w:color w:val="FFFFFF" w:themeColor="background1"/>
+              </w:rPr>
               <w:t>numérique</w:t>
             </w:r>
-            <w:proofErr w:type="gramEnd"/>
-          </w:p>
-        </w:tc>
-        <w:tc>
-          <w:tcPr>
-            <w:tcW w:w="1651" w:type="dxa"/>
+          </w:p>
+        </w:tc>
+        <w:tc>
+          <w:tcPr>
+            <w:tcW w:w="1494" w:type="dxa"/>
             <w:shd w:val="clear" w:color="auto" w:fill="124F1A" w:themeFill="accent3" w:themeFillShade="BF"/>
           </w:tcPr>
           <w:p>
-            <w:r>
+            <w:pPr>
+              <w:rPr>
+                <w:color w:val="FFFFFF" w:themeColor="background1"/>
+              </w:rPr>
+            </w:pPr>
+            <w:r>
+              <w:rPr>
+                <w:color w:val="FFFFFF" w:themeColor="background1"/>
+              </w:rPr>
               <w:t>11</w:t>
             </w:r>
           </w:p>
         </w:tc>
         <w:tc>
           <w:tcPr>
-            <w:tcW w:w="1714" w:type="dxa"/>
+            <w:tcW w:w="1817" w:type="dxa"/>
             <w:shd w:val="clear" w:color="auto" w:fill="124F1A" w:themeFill="accent3" w:themeFillShade="BF"/>
           </w:tcPr>
-          <w:p/>
+          <w:p>
+            <w:pPr>
+              <w:rPr>
+                <w:color w:val="FFFFFF" w:themeColor="background1"/>
+              </w:rPr>
+            </w:pPr>
+            <w:r>
+              <w:rPr>
+                <w:color w:val="FFFFFF" w:themeColor="background1"/>
+              </w:rPr>
+              <w:t>identifiant</w:t>
+            </w:r>
+            <w:r>
+              <w:rPr>
+                <w:color w:val="FFFFFF" w:themeColor="background1"/>
+              </w:rPr>
+              <w:t>, auto incrémenté</w:t>
+            </w:r>
+          </w:p>
         </w:tc>
       </w:tr>
       <w:tr>
         <w:tc>
           <w:tcPr>
-            <w:tcW w:w="2024" w:type="dxa"/>
+            <w:tcW w:w="2071" w:type="dxa"/>
             <w:shd w:val="clear" w:color="auto" w:fill="124F1A" w:themeFill="accent3" w:themeFillShade="BF"/>
           </w:tcPr>
           <w:p>
+            <w:pPr>
+              <w:rPr>
+                <w:b/>
+                <w:bCs/>
+                <w:color w:val="FFFFFF" w:themeColor="background1"/>
+              </w:rPr>
+            </w:pPr>
             <w:proofErr w:type="spellStart"/>
             <w:r>
+              <w:rPr>
+                <w:b/>
+                <w:bCs/>
+                <w:color w:val="FFFFFF" w:themeColor="background1"/>
+              </w:rPr>
               <w:t>Livre_titre</w:t>
             </w:r>
             <w:proofErr w:type="spellEnd"/>
@@ -374,49 +825,128 @@
         </w:tc>
         <w:tc>
           <w:tcPr>
-            <w:tcW w:w="2081" w:type="dxa"/>
+            <w:tcW w:w="1882" w:type="dxa"/>
             <w:shd w:val="clear" w:color="auto" w:fill="124F1A" w:themeFill="accent3" w:themeFillShade="BF"/>
           </w:tcPr>
           <w:p>
-            <w:r>
+            <w:pPr>
+              <w:rPr>
+                <w:color w:val="FFFFFF" w:themeColor="background1"/>
+              </w:rPr>
+            </w:pPr>
+            <w:r>
+              <w:rPr>
+                <w:color w:val="FFFFFF" w:themeColor="background1"/>
+              </w:rPr>
               <w:t>Titre du livre</w:t>
             </w:r>
           </w:p>
         </w:tc>
         <w:tc>
           <w:tcPr>
-            <w:tcW w:w="1592" w:type="dxa"/>
+            <w:tcW w:w="1945" w:type="dxa"/>
             <w:shd w:val="clear" w:color="auto" w:fill="124F1A" w:themeFill="accent3" w:themeFillShade="BF"/>
           </w:tcPr>
-          <w:p/>
-        </w:tc>
-        <w:tc>
-          <w:tcPr>
-            <w:tcW w:w="1651" w:type="dxa"/>
+          <w:p>
+            <w:pPr>
+              <w:rPr>
+                <w:color w:val="FFFFFF" w:themeColor="background1"/>
+              </w:rPr>
+            </w:pPr>
+            <w:r>
+              <w:rPr>
+                <w:color w:val="FFFFFF" w:themeColor="background1"/>
+              </w:rPr>
+              <w:t>Alpha</w:t>
+            </w:r>
+            <w:r>
+              <w:rPr>
+                <w:color w:val="FFFFFF" w:themeColor="background1"/>
+              </w:rPr>
+              <w:t>numérique</w:t>
+            </w:r>
+          </w:p>
+        </w:tc>
+        <w:tc>
+          <w:tcPr>
+            <w:tcW w:w="1494" w:type="dxa"/>
             <w:shd w:val="clear" w:color="auto" w:fill="124F1A" w:themeFill="accent3" w:themeFillShade="BF"/>
           </w:tcPr>
-          <w:p/>
-        </w:tc>
-        <w:tc>
-          <w:tcPr>
-            <w:tcW w:w="1714" w:type="dxa"/>
+          <w:p>
+            <w:pPr>
+              <w:rPr>
+                <w:color w:val="FFFFFF" w:themeColor="background1"/>
+              </w:rPr>
+            </w:pPr>
+            <w:r>
+              <w:rPr>
+                <w:color w:val="FFFFFF" w:themeColor="background1"/>
+              </w:rPr>
+              <w:t>25</w:t>
+            </w:r>
+            <w:r>
+              <w:rPr>
+                <w:color w:val="FFFFFF" w:themeColor="background1"/>
+              </w:rPr>
+              <w:t>5</w:t>
+            </w:r>
+          </w:p>
+        </w:tc>
+        <w:tc>
+          <w:tcPr>
+            <w:tcW w:w="1817" w:type="dxa"/>
             <w:shd w:val="clear" w:color="auto" w:fill="124F1A" w:themeFill="accent3" w:themeFillShade="BF"/>
           </w:tcPr>
-          <w:p/>
+          <w:p>
+            <w:pPr>
+              <w:rPr>
+                <w:color w:val="FFFFFF" w:themeColor="background1"/>
+              </w:rPr>
+            </w:pPr>
+            <w:r>
+              <w:rPr>
+                <w:color w:val="FFFFFF" w:themeColor="background1"/>
+              </w:rPr>
+              <w:t>Obligatoire, &gt;</w:t>
+            </w:r>
+            <w:r>
+              <w:rPr>
+                <w:color w:val="FFFFFF" w:themeColor="background1"/>
+              </w:rPr>
+              <w:t>1 caractère</w:t>
+            </w:r>
+          </w:p>
         </w:tc>
       </w:tr>
       <w:tr>
         <w:tc>
           <w:tcPr>
-            <w:tcW w:w="2024" w:type="dxa"/>
+            <w:tcW w:w="2071" w:type="dxa"/>
             <w:shd w:val="clear" w:color="auto" w:fill="124F1A" w:themeFill="accent3" w:themeFillShade="BF"/>
           </w:tcPr>
           <w:p>
+            <w:pPr>
+              <w:rPr>
+                <w:b/>
+                <w:bCs/>
+                <w:color w:val="FFFFFF" w:themeColor="background1"/>
+              </w:rPr>
+            </w:pPr>
             <w:proofErr w:type="spellStart"/>
             <w:r>
+              <w:rPr>
+                <w:b/>
+                <w:bCs/>
+                <w:color w:val="FFFFFF" w:themeColor="background1"/>
+              </w:rPr>
               <w:t>Livre_</w:t>
             </w:r>
             <w:r>
+              <w:rPr>
+                <w:b/>
+                <w:bCs/>
+                <w:color w:val="FFFFFF" w:themeColor="background1"/>
+              </w:rPr>
               <w:t>editeur</w:t>
             </w:r>
             <w:proofErr w:type="spellEnd"/>
@@ -424,55 +954,132 @@
         </w:tc>
         <w:tc>
           <w:tcPr>
-            <w:tcW w:w="2081" w:type="dxa"/>
+            <w:tcW w:w="1882" w:type="dxa"/>
             <w:shd w:val="clear" w:color="auto" w:fill="124F1A" w:themeFill="accent3" w:themeFillShade="BF"/>
           </w:tcPr>
           <w:p>
-            <w:r>
+            <w:pPr>
+              <w:rPr>
+                <w:color w:val="FFFFFF" w:themeColor="background1"/>
+              </w:rPr>
+            </w:pPr>
+            <w:r>
+              <w:rPr>
+                <w:color w:val="FFFFFF" w:themeColor="background1"/>
+              </w:rPr>
               <w:t>Editeur</w:t>
             </w:r>
             <w:r>
+              <w:rPr>
+                <w:color w:val="FFFFFF" w:themeColor="background1"/>
+              </w:rPr>
               <w:t xml:space="preserve"> du livre</w:t>
             </w:r>
           </w:p>
         </w:tc>
         <w:tc>
           <w:tcPr>
-            <w:tcW w:w="1592" w:type="dxa"/>
+            <w:tcW w:w="1945" w:type="dxa"/>
             <w:shd w:val="clear" w:color="auto" w:fill="124F1A" w:themeFill="accent3" w:themeFillShade="BF"/>
           </w:tcPr>
           <w:p>
-            <w:proofErr w:type="gramStart"/>
-            <w:r>
-              <w:t>alphabétique</w:t>
-            </w:r>
-            <w:proofErr w:type="gramEnd"/>
-          </w:p>
-        </w:tc>
-        <w:tc>
-          <w:tcPr>
-            <w:tcW w:w="1651" w:type="dxa"/>
+            <w:pPr>
+              <w:rPr>
+                <w:color w:val="FFFFFF" w:themeColor="background1"/>
+              </w:rPr>
+            </w:pPr>
+            <w:r>
+              <w:rPr>
+                <w:color w:val="FFFFFF" w:themeColor="background1"/>
+              </w:rPr>
+              <w:t>A</w:t>
+            </w:r>
+            <w:r>
+              <w:rPr>
+                <w:color w:val="FFFFFF" w:themeColor="background1"/>
+              </w:rPr>
+              <w:t>lpha</w:t>
+            </w:r>
+            <w:r>
+              <w:rPr>
+                <w:color w:val="FFFFFF" w:themeColor="background1"/>
+              </w:rPr>
+              <w:t>numérique</w:t>
+            </w:r>
+          </w:p>
+        </w:tc>
+        <w:tc>
+          <w:tcPr>
+            <w:tcW w:w="1494" w:type="dxa"/>
             <w:shd w:val="clear" w:color="auto" w:fill="124F1A" w:themeFill="accent3" w:themeFillShade="BF"/>
           </w:tcPr>
-          <w:p/>
-        </w:tc>
-        <w:tc>
-          <w:tcPr>
-            <w:tcW w:w="1714" w:type="dxa"/>
+          <w:p>
+            <w:pPr>
+              <w:rPr>
+                <w:color w:val="FFFFFF" w:themeColor="background1"/>
+              </w:rPr>
+            </w:pPr>
+            <w:r>
+              <w:rPr>
+                <w:color w:val="FFFFFF" w:themeColor="background1"/>
+              </w:rPr>
+              <w:t>25</w:t>
+            </w:r>
+            <w:r>
+              <w:rPr>
+                <w:color w:val="FFFFFF" w:themeColor="background1"/>
+              </w:rPr>
+              <w:t>5</w:t>
+            </w:r>
+          </w:p>
+        </w:tc>
+        <w:tc>
+          <w:tcPr>
+            <w:tcW w:w="1817" w:type="dxa"/>
             <w:shd w:val="clear" w:color="auto" w:fill="124F1A" w:themeFill="accent3" w:themeFillShade="BF"/>
           </w:tcPr>
-          <w:p/>
+          <w:p>
+            <w:pPr>
+              <w:rPr>
+                <w:color w:val="FFFFFF" w:themeColor="background1"/>
+              </w:rPr>
+            </w:pPr>
+            <w:r>
+              <w:rPr>
+                <w:color w:val="FFFFFF" w:themeColor="background1"/>
+              </w:rPr>
+              <w:t>Obligatoire, &gt;</w:t>
+            </w:r>
+            <w:r>
+              <w:rPr>
+                <w:color w:val="FFFFFF" w:themeColor="background1"/>
+              </w:rPr>
+              <w:t>1 caractère</w:t>
+            </w:r>
+          </w:p>
         </w:tc>
       </w:tr>
       <w:tr>
         <w:tc>
           <w:tcPr>
-            <w:tcW w:w="2024" w:type="dxa"/>
+            <w:tcW w:w="2071" w:type="dxa"/>
             <w:shd w:val="clear" w:color="auto" w:fill="124F1A" w:themeFill="accent3" w:themeFillShade="BF"/>
           </w:tcPr>
           <w:p>
+            <w:pPr>
+              <w:rPr>
+                <w:b/>
+                <w:bCs/>
+                <w:color w:val="FFFFFF" w:themeColor="background1"/>
+              </w:rPr>
+            </w:pPr>
             <w:proofErr w:type="spellStart"/>
             <w:r>
+              <w:rPr>
+                <w:b/>
+                <w:bCs/>
+                <w:color w:val="FFFFFF" w:themeColor="background1"/>
+              </w:rPr>
               <w:t>Livre_date_achat</w:t>
             </w:r>
             <w:proofErr w:type="spellEnd"/>
@@ -480,46 +1087,102 @@
         </w:tc>
         <w:tc>
           <w:tcPr>
-            <w:tcW w:w="2081" w:type="dxa"/>
+            <w:tcW w:w="1882" w:type="dxa"/>
             <w:shd w:val="clear" w:color="auto" w:fill="124F1A" w:themeFill="accent3" w:themeFillShade="BF"/>
           </w:tcPr>
           <w:p>
-            <w:r>
+            <w:pPr>
+              <w:rPr>
+                <w:color w:val="FFFFFF" w:themeColor="background1"/>
+              </w:rPr>
+            </w:pPr>
+            <w:r>
+              <w:rPr>
+                <w:color w:val="FFFFFF" w:themeColor="background1"/>
+              </w:rPr>
               <w:t>Date d’achat du livre</w:t>
             </w:r>
           </w:p>
         </w:tc>
         <w:tc>
           <w:tcPr>
-            <w:tcW w:w="1592" w:type="dxa"/>
+            <w:tcW w:w="1945" w:type="dxa"/>
             <w:shd w:val="clear" w:color="auto" w:fill="124F1A" w:themeFill="accent3" w:themeFillShade="BF"/>
           </w:tcPr>
-          <w:p/>
-        </w:tc>
-        <w:tc>
-          <w:tcPr>
-            <w:tcW w:w="1651" w:type="dxa"/>
+          <w:p>
+            <w:pPr>
+              <w:rPr>
+                <w:color w:val="FFFFFF" w:themeColor="background1"/>
+              </w:rPr>
+            </w:pPr>
+            <w:r>
+              <w:rPr>
+                <w:color w:val="FFFFFF" w:themeColor="background1"/>
+              </w:rPr>
+              <w:t>D</w:t>
+            </w:r>
+            <w:r>
+              <w:rPr>
+                <w:color w:val="FFFFFF" w:themeColor="background1"/>
+              </w:rPr>
+              <w:t>ate</w:t>
+            </w:r>
+          </w:p>
+        </w:tc>
+        <w:tc>
+          <w:tcPr>
+            <w:tcW w:w="1494" w:type="dxa"/>
             <w:shd w:val="clear" w:color="auto" w:fill="124F1A" w:themeFill="accent3" w:themeFillShade="BF"/>
           </w:tcPr>
-          <w:p/>
-        </w:tc>
-        <w:tc>
-          <w:tcPr>
-            <w:tcW w:w="1714" w:type="dxa"/>
+          <w:p>
+            <w:pPr>
+              <w:rPr>
+                <w:color w:val="FFFFFF" w:themeColor="background1"/>
+              </w:rPr>
+            </w:pPr>
+          </w:p>
+        </w:tc>
+        <w:tc>
+          <w:tcPr>
+            <w:tcW w:w="1817" w:type="dxa"/>
             <w:shd w:val="clear" w:color="auto" w:fill="124F1A" w:themeFill="accent3" w:themeFillShade="BF"/>
           </w:tcPr>
-          <w:p/>
+          <w:p>
+            <w:pPr>
+              <w:rPr>
+                <w:color w:val="FFFFFF" w:themeColor="background1"/>
+              </w:rPr>
+            </w:pPr>
+            <w:r>
+              <w:rPr>
+                <w:color w:val="FFFFFF" w:themeColor="background1"/>
+              </w:rPr>
+              <w:t>Obligatoire, format=YYYY-MM-JJ</w:t>
+            </w:r>
+          </w:p>
         </w:tc>
       </w:tr>
       <w:tr>
         <w:tc>
           <w:tcPr>
-            <w:tcW w:w="2024" w:type="dxa"/>
+            <w:tcW w:w="2071" w:type="dxa"/>
             <w:shd w:val="clear" w:color="auto" w:fill="124F1A" w:themeFill="accent3" w:themeFillShade="BF"/>
           </w:tcPr>
           <w:p>
+            <w:pPr>
+              <w:rPr>
+                <w:b/>
+                <w:bCs/>
+                <w:color w:val="FFFFFF" w:themeColor="background1"/>
+              </w:rPr>
+            </w:pPr>
             <w:proofErr w:type="spellStart"/>
             <w:r>
+              <w:rPr>
+                <w:b/>
+                <w:bCs/>
+                <w:color w:val="FFFFFF" w:themeColor="background1"/>
+              </w:rPr>
               <w:t>Livre_etat</w:t>
             </w:r>
             <w:proofErr w:type="spellEnd"/>
@@ -527,78 +1190,166 @@
         </w:tc>
         <w:tc>
           <w:tcPr>
-            <w:tcW w:w="2081" w:type="dxa"/>
+            <w:tcW w:w="1882" w:type="dxa"/>
             <w:shd w:val="clear" w:color="auto" w:fill="124F1A" w:themeFill="accent3" w:themeFillShade="BF"/>
           </w:tcPr>
           <w:p>
-            <w:r>
+            <w:pPr>
+              <w:rPr>
+                <w:color w:val="FFFFFF" w:themeColor="background1"/>
+              </w:rPr>
+            </w:pPr>
+            <w:r>
+              <w:rPr>
+                <w:color w:val="FFFFFF" w:themeColor="background1"/>
+              </w:rPr>
               <w:t>Etat du livre</w:t>
             </w:r>
           </w:p>
         </w:tc>
         <w:tc>
           <w:tcPr>
-            <w:tcW w:w="1592" w:type="dxa"/>
+            <w:tcW w:w="1945" w:type="dxa"/>
             <w:shd w:val="clear" w:color="auto" w:fill="124F1A" w:themeFill="accent3" w:themeFillShade="BF"/>
           </w:tcPr>
-          <w:p/>
-        </w:tc>
-        <w:tc>
-          <w:tcPr>
-            <w:tcW w:w="1651" w:type="dxa"/>
+          <w:p>
+            <w:pPr>
+              <w:rPr>
+                <w:color w:val="FFFFFF" w:themeColor="background1"/>
+              </w:rPr>
+            </w:pPr>
+            <w:r>
+              <w:rPr>
+                <w:color w:val="FFFFFF" w:themeColor="background1"/>
+              </w:rPr>
+              <w:t>alphabétique</w:t>
+            </w:r>
+          </w:p>
+        </w:tc>
+        <w:tc>
+          <w:tcPr>
+            <w:tcW w:w="1494" w:type="dxa"/>
             <w:shd w:val="clear" w:color="auto" w:fill="124F1A" w:themeFill="accent3" w:themeFillShade="BF"/>
           </w:tcPr>
-          <w:p/>
-        </w:tc>
-        <w:tc>
-          <w:tcPr>
-            <w:tcW w:w="1714" w:type="dxa"/>
+          <w:p>
+            <w:pPr>
+              <w:rPr>
+                <w:color w:val="FFFFFF" w:themeColor="background1"/>
+              </w:rPr>
+            </w:pPr>
+            <w:r>
+              <w:rPr>
+                <w:color w:val="FFFFFF" w:themeColor="background1"/>
+              </w:rPr>
+              <w:t>30</w:t>
+            </w:r>
+          </w:p>
+        </w:tc>
+        <w:tc>
+          <w:tcPr>
+            <w:tcW w:w="1817" w:type="dxa"/>
             <w:shd w:val="clear" w:color="auto" w:fill="124F1A" w:themeFill="accent3" w:themeFillShade="BF"/>
           </w:tcPr>
-          <w:p/>
+          <w:p>
+            <w:pPr>
+              <w:rPr>
+                <w:color w:val="FFFFFF" w:themeColor="background1"/>
+              </w:rPr>
+            </w:pPr>
+            <w:r>
+              <w:rPr>
+                <w:color w:val="FFFFFF" w:themeColor="background1"/>
+              </w:rPr>
+              <w:t>Obligatoire</w:t>
+            </w:r>
+          </w:p>
         </w:tc>
       </w:tr>
       <w:tr>
         <w:tc>
           <w:tcPr>
-            <w:tcW w:w="2024" w:type="dxa"/>
-          </w:tcPr>
-          <w:p/>
-        </w:tc>
-        <w:tc>
-          <w:tcPr>
-            <w:tcW w:w="2081" w:type="dxa"/>
-          </w:tcPr>
-          <w:p/>
-        </w:tc>
-        <w:tc>
-          <w:tcPr>
-            <w:tcW w:w="1592" w:type="dxa"/>
-          </w:tcPr>
-          <w:p/>
-        </w:tc>
-        <w:tc>
-          <w:tcPr>
-            <w:tcW w:w="1651" w:type="dxa"/>
-          </w:tcPr>
-          <w:p/>
-        </w:tc>
-        <w:tc>
-          <w:tcPr>
-            <w:tcW w:w="1714" w:type="dxa"/>
-          </w:tcPr>
-          <w:p/>
+            <w:tcW w:w="2071" w:type="dxa"/>
+          </w:tcPr>
+          <w:p>
+            <w:pPr>
+              <w:rPr>
+                <w:b/>
+                <w:bCs/>
+                <w:color w:val="FFFFFF" w:themeColor="background1"/>
+              </w:rPr>
+            </w:pPr>
+          </w:p>
+        </w:tc>
+        <w:tc>
+          <w:tcPr>
+            <w:tcW w:w="1882" w:type="dxa"/>
+          </w:tcPr>
+          <w:p>
+            <w:pPr>
+              <w:rPr>
+                <w:color w:val="FFFFFF" w:themeColor="background1"/>
+              </w:rPr>
+            </w:pPr>
+          </w:p>
+        </w:tc>
+        <w:tc>
+          <w:tcPr>
+            <w:tcW w:w="1945" w:type="dxa"/>
+          </w:tcPr>
+          <w:p>
+            <w:pPr>
+              <w:rPr>
+                <w:color w:val="FFFFFF" w:themeColor="background1"/>
+              </w:rPr>
+            </w:pPr>
+          </w:p>
+        </w:tc>
+        <w:tc>
+          <w:tcPr>
+            <w:tcW w:w="1494" w:type="dxa"/>
+          </w:tcPr>
+          <w:p>
+            <w:pPr>
+              <w:rPr>
+                <w:color w:val="FFFFFF" w:themeColor="background1"/>
+              </w:rPr>
+            </w:pPr>
+          </w:p>
+        </w:tc>
+        <w:tc>
+          <w:tcPr>
+            <w:tcW w:w="1817" w:type="dxa"/>
+          </w:tcPr>
+          <w:p>
+            <w:pPr>
+              <w:rPr>
+                <w:color w:val="FFFFFF" w:themeColor="background1"/>
+              </w:rPr>
+            </w:pPr>
+          </w:p>
         </w:tc>
       </w:tr>
       <w:tr>
         <w:tc>
           <w:tcPr>
-            <w:tcW w:w="2024" w:type="dxa"/>
-            <w:shd w:val="clear" w:color="auto" w:fill="F9E987"/>
-          </w:tcPr>
-          <w:p>
+            <w:tcW w:w="2071" w:type="dxa"/>
+            <w:shd w:val="clear" w:color="auto" w:fill="FF0000"/>
+          </w:tcPr>
+          <w:p>
+            <w:pPr>
+              <w:rPr>
+                <w:b/>
+                <w:bCs/>
+                <w:color w:val="FFFFFF" w:themeColor="background1"/>
+              </w:rPr>
+            </w:pPr>
             <w:proofErr w:type="spellStart"/>
             <w:r>
+              <w:rPr>
+                <w:b/>
+                <w:bCs/>
+                <w:color w:val="FFFFFF" w:themeColor="background1"/>
+              </w:rPr>
               <w:t>Auteur_id</w:t>
             </w:r>
             <w:proofErr w:type="spellEnd"/>
@@ -606,60 +1357,120 @@
         </w:tc>
         <w:tc>
           <w:tcPr>
-            <w:tcW w:w="2081" w:type="dxa"/>
-            <w:shd w:val="clear" w:color="auto" w:fill="F9E987"/>
-          </w:tcPr>
-          <w:p>
-            <w:r>
-              <w:t>Identifiant d</w:t>
-            </w:r>
-            <w:r>
-              <w:t>e l’auteur</w:t>
-            </w:r>
-          </w:p>
-        </w:tc>
-        <w:tc>
-          <w:tcPr>
-            <w:tcW w:w="1592" w:type="dxa"/>
-            <w:shd w:val="clear" w:color="auto" w:fill="F9E987"/>
-          </w:tcPr>
-          <w:p>
-            <w:r>
+            <w:tcW w:w="1882" w:type="dxa"/>
+            <w:shd w:val="clear" w:color="auto" w:fill="FF0000"/>
+          </w:tcPr>
+          <w:p>
+            <w:pPr>
+              <w:rPr>
+                <w:color w:val="FFFFFF" w:themeColor="background1"/>
+              </w:rPr>
+            </w:pPr>
+            <w:r>
+              <w:rPr>
+                <w:color w:val="FFFFFF" w:themeColor="background1"/>
+              </w:rPr>
+              <w:t>Identifiant de l’auteur</w:t>
+            </w:r>
+          </w:p>
+        </w:tc>
+        <w:tc>
+          <w:tcPr>
+            <w:tcW w:w="1945" w:type="dxa"/>
+            <w:shd w:val="clear" w:color="auto" w:fill="FF0000"/>
+          </w:tcPr>
+          <w:p>
+            <w:pPr>
+              <w:rPr>
+                <w:color w:val="FFFFFF" w:themeColor="background1"/>
+              </w:rPr>
+            </w:pPr>
+            <w:r>
+              <w:rPr>
+                <w:color w:val="FFFFFF" w:themeColor="background1"/>
+              </w:rPr>
               <w:t>N</w:t>
             </w:r>
             <w:r>
+              <w:rPr>
+                <w:color w:val="FFFFFF" w:themeColor="background1"/>
+              </w:rPr>
               <w:t>umérique</w:t>
             </w:r>
           </w:p>
         </w:tc>
         <w:tc>
           <w:tcPr>
-            <w:tcW w:w="1651" w:type="dxa"/>
-            <w:shd w:val="clear" w:color="auto" w:fill="F9E987"/>
-          </w:tcPr>
-          <w:p>
-            <w:r>
+            <w:tcW w:w="1494" w:type="dxa"/>
+            <w:shd w:val="clear" w:color="auto" w:fill="FF0000"/>
+          </w:tcPr>
+          <w:p>
+            <w:pPr>
+              <w:rPr>
+                <w:color w:val="FFFFFF" w:themeColor="background1"/>
+              </w:rPr>
+            </w:pPr>
+            <w:r>
+              <w:rPr>
+                <w:color w:val="FFFFFF" w:themeColor="background1"/>
+              </w:rPr>
               <w:t>11</w:t>
             </w:r>
           </w:p>
         </w:tc>
         <w:tc>
           <w:tcPr>
-            <w:tcW w:w="1714" w:type="dxa"/>
-            <w:shd w:val="clear" w:color="auto" w:fill="F9E987"/>
-          </w:tcPr>
-          <w:p/>
+            <w:tcW w:w="1817" w:type="dxa"/>
+            <w:shd w:val="clear" w:color="auto" w:fill="FF0000"/>
+          </w:tcPr>
+          <w:p>
+            <w:pPr>
+              <w:rPr>
+                <w:color w:val="FFFFFF" w:themeColor="background1"/>
+              </w:rPr>
+            </w:pPr>
+            <w:r>
+              <w:rPr>
+                <w:color w:val="FFFFFF" w:themeColor="background1"/>
+              </w:rPr>
+              <w:t>I</w:t>
+            </w:r>
+            <w:r>
+              <w:rPr>
+                <w:color w:val="FFFFFF" w:themeColor="background1"/>
+              </w:rPr>
+              <w:t>dentifiant</w:t>
+            </w:r>
+            <w:r>
+              <w:rPr>
+                <w:color w:val="FFFFFF" w:themeColor="background1"/>
+              </w:rPr>
+              <w:t>, auto incrémenté</w:t>
+            </w:r>
+          </w:p>
         </w:tc>
       </w:tr>
       <w:tr>
         <w:tc>
           <w:tcPr>
-            <w:tcW w:w="2024" w:type="dxa"/>
-            <w:shd w:val="clear" w:color="auto" w:fill="F9E987"/>
-          </w:tcPr>
-          <w:p>
+            <w:tcW w:w="2071" w:type="dxa"/>
+            <w:shd w:val="clear" w:color="auto" w:fill="FF0000"/>
+          </w:tcPr>
+          <w:p>
+            <w:pPr>
+              <w:rPr>
+                <w:b/>
+                <w:bCs/>
+                <w:color w:val="FFFFFF" w:themeColor="background1"/>
+              </w:rPr>
+            </w:pPr>
             <w:proofErr w:type="spellStart"/>
             <w:r>
+              <w:rPr>
+                <w:b/>
+                <w:bCs/>
+                <w:color w:val="FFFFFF" w:themeColor="background1"/>
+              </w:rPr>
               <w:t>Auteur_nom</w:t>
             </w:r>
             <w:proofErr w:type="spellEnd"/>
@@ -667,215 +1478,416 @@
         </w:tc>
         <w:tc>
           <w:tcPr>
-            <w:tcW w:w="2081" w:type="dxa"/>
-            <w:shd w:val="clear" w:color="auto" w:fill="F9E987"/>
-          </w:tcPr>
-          <w:p>
-            <w:r>
+            <w:tcW w:w="1882" w:type="dxa"/>
+            <w:shd w:val="clear" w:color="auto" w:fill="FF0000"/>
+          </w:tcPr>
+          <w:p>
+            <w:pPr>
+              <w:rPr>
+                <w:color w:val="FFFFFF" w:themeColor="background1"/>
+              </w:rPr>
+            </w:pPr>
+            <w:r>
+              <w:rPr>
+                <w:color w:val="FFFFFF" w:themeColor="background1"/>
+              </w:rPr>
               <w:t>Nom de l’auteur</w:t>
             </w:r>
           </w:p>
         </w:tc>
         <w:tc>
           <w:tcPr>
-            <w:tcW w:w="1592" w:type="dxa"/>
-            <w:shd w:val="clear" w:color="auto" w:fill="F9E987"/>
-          </w:tcPr>
-          <w:p>
-            <w:proofErr w:type="gramStart"/>
-            <w:r>
+            <w:tcW w:w="1945" w:type="dxa"/>
+            <w:shd w:val="clear" w:color="auto" w:fill="FF0000"/>
+          </w:tcPr>
+          <w:p>
+            <w:pPr>
+              <w:rPr>
+                <w:color w:val="FFFFFF" w:themeColor="background1"/>
+              </w:rPr>
+            </w:pPr>
+            <w:r>
+              <w:rPr>
+                <w:color w:val="FFFFFF" w:themeColor="background1"/>
+              </w:rPr>
               <w:t>alphabétique</w:t>
             </w:r>
-            <w:proofErr w:type="gramEnd"/>
-          </w:p>
-        </w:tc>
-        <w:tc>
-          <w:tcPr>
-            <w:tcW w:w="1651" w:type="dxa"/>
-            <w:shd w:val="clear" w:color="auto" w:fill="F9E987"/>
-          </w:tcPr>
-          <w:p/>
-        </w:tc>
-        <w:tc>
-          <w:tcPr>
-            <w:tcW w:w="1714" w:type="dxa"/>
-            <w:shd w:val="clear" w:color="auto" w:fill="F9E987"/>
-          </w:tcPr>
-          <w:p/>
+          </w:p>
+        </w:tc>
+        <w:tc>
+          <w:tcPr>
+            <w:tcW w:w="1494" w:type="dxa"/>
+            <w:shd w:val="clear" w:color="auto" w:fill="FF0000"/>
+          </w:tcPr>
+          <w:p>
+            <w:pPr>
+              <w:rPr>
+                <w:color w:val="FFFFFF" w:themeColor="background1"/>
+              </w:rPr>
+            </w:pPr>
+            <w:r>
+              <w:rPr>
+                <w:color w:val="FFFFFF" w:themeColor="background1"/>
+              </w:rPr>
+              <w:t>25</w:t>
+            </w:r>
+            <w:r>
+              <w:rPr>
+                <w:color w:val="FFFFFF" w:themeColor="background1"/>
+              </w:rPr>
+              <w:t>5</w:t>
+            </w:r>
+          </w:p>
+        </w:tc>
+        <w:tc>
+          <w:tcPr>
+            <w:tcW w:w="1817" w:type="dxa"/>
+            <w:shd w:val="clear" w:color="auto" w:fill="FF0000"/>
+          </w:tcPr>
+          <w:p>
+            <w:pPr>
+              <w:rPr>
+                <w:color w:val="FFFFFF" w:themeColor="background1"/>
+              </w:rPr>
+            </w:pPr>
+            <w:r>
+              <w:rPr>
+                <w:color w:val="FFFFFF" w:themeColor="background1"/>
+              </w:rPr>
+              <w:t>Obligatoire</w:t>
+            </w:r>
+            <w:r>
+              <w:rPr>
+                <w:color w:val="FFFFFF" w:themeColor="background1"/>
+              </w:rPr>
+              <w:t>, &gt;1 caractère</w:t>
+            </w:r>
+          </w:p>
         </w:tc>
       </w:tr>
       <w:tr>
         <w:tc>
           <w:tcPr>
-            <w:tcW w:w="2024" w:type="dxa"/>
+            <w:tcW w:w="2071" w:type="dxa"/>
             <w:tcBorders>
               <w:bottom w:val="single" w:sz="4" w:space="0" w:color="auto"/>
             </w:tcBorders>
           </w:tcPr>
-          <w:p/>
-        </w:tc>
-        <w:tc>
-          <w:tcPr>
-            <w:tcW w:w="2081" w:type="dxa"/>
+          <w:p>
+            <w:pPr>
+              <w:rPr>
+                <w:b/>
+                <w:bCs/>
+                <w:color w:val="FFFFFF" w:themeColor="background1"/>
+              </w:rPr>
+            </w:pPr>
+          </w:p>
+        </w:tc>
+        <w:tc>
+          <w:tcPr>
+            <w:tcW w:w="1882" w:type="dxa"/>
             <w:tcBorders>
               <w:bottom w:val="single" w:sz="4" w:space="0" w:color="auto"/>
             </w:tcBorders>
           </w:tcPr>
-          <w:p/>
-        </w:tc>
-        <w:tc>
-          <w:tcPr>
-            <w:tcW w:w="1592" w:type="dxa"/>
+          <w:p>
+            <w:pPr>
+              <w:rPr>
+                <w:color w:val="FFFFFF" w:themeColor="background1"/>
+              </w:rPr>
+            </w:pPr>
+          </w:p>
+        </w:tc>
+        <w:tc>
+          <w:tcPr>
+            <w:tcW w:w="1945" w:type="dxa"/>
             <w:tcBorders>
               <w:bottom w:val="single" w:sz="4" w:space="0" w:color="auto"/>
             </w:tcBorders>
           </w:tcPr>
-          <w:p/>
-        </w:tc>
-        <w:tc>
-          <w:tcPr>
-            <w:tcW w:w="1651" w:type="dxa"/>
+          <w:p>
+            <w:pPr>
+              <w:rPr>
+                <w:color w:val="FFFFFF" w:themeColor="background1"/>
+              </w:rPr>
+            </w:pPr>
+          </w:p>
+        </w:tc>
+        <w:tc>
+          <w:tcPr>
+            <w:tcW w:w="1494" w:type="dxa"/>
             <w:tcBorders>
               <w:bottom w:val="single" w:sz="4" w:space="0" w:color="auto"/>
             </w:tcBorders>
           </w:tcPr>
-          <w:p/>
-        </w:tc>
-        <w:tc>
-          <w:tcPr>
-            <w:tcW w:w="1714" w:type="dxa"/>
+          <w:p>
+            <w:pPr>
+              <w:rPr>
+                <w:color w:val="FFFFFF" w:themeColor="background1"/>
+              </w:rPr>
+            </w:pPr>
+          </w:p>
+        </w:tc>
+        <w:tc>
+          <w:tcPr>
+            <w:tcW w:w="1817" w:type="dxa"/>
             <w:tcBorders>
               <w:bottom w:val="single" w:sz="4" w:space="0" w:color="auto"/>
             </w:tcBorders>
           </w:tcPr>
-          <w:p/>
+          <w:p>
+            <w:pPr>
+              <w:rPr>
+                <w:color w:val="FFFFFF" w:themeColor="background1"/>
+              </w:rPr>
+            </w:pPr>
+          </w:p>
         </w:tc>
       </w:tr>
       <w:tr>
         <w:tc>
           <w:tcPr>
-            <w:tcW w:w="2024" w:type="dxa"/>
-            <w:shd w:val="clear" w:color="auto" w:fill="D86DCB" w:themeFill="accent5" w:themeFillTint="99"/>
-          </w:tcPr>
-          <w:p>
+            <w:tcW w:w="2071" w:type="dxa"/>
+            <w:tcBorders>
+              <w:bottom w:val="single" w:sz="4" w:space="0" w:color="auto"/>
+            </w:tcBorders>
+            <w:shd w:val="clear" w:color="auto" w:fill="00B0F0"/>
+          </w:tcPr>
+          <w:p>
+            <w:pPr>
+              <w:rPr>
+                <w:b/>
+                <w:bCs/>
+                <w:color w:val="FFFFFF" w:themeColor="background1"/>
+              </w:rPr>
+            </w:pPr>
             <w:proofErr w:type="spellStart"/>
             <w:r>
-              <w:t>Emprunt_id</w:t>
+              <w:rPr>
+                <w:b/>
+                <w:bCs/>
+                <w:color w:val="FFFFFF" w:themeColor="background1"/>
+              </w:rPr>
+              <w:t>Publisher_id</w:t>
             </w:r>
             <w:proofErr w:type="spellEnd"/>
           </w:p>
         </w:tc>
         <w:tc>
           <w:tcPr>
-            <w:tcW w:w="2081" w:type="dxa"/>
-            <w:shd w:val="clear" w:color="auto" w:fill="D86DCB" w:themeFill="accent5" w:themeFillTint="99"/>
-          </w:tcPr>
-          <w:p>
-            <w:r>
-              <w:t>Identifiant de l’emprunt</w:t>
-            </w:r>
-          </w:p>
-        </w:tc>
-        <w:tc>
-          <w:tcPr>
-            <w:tcW w:w="1592" w:type="dxa"/>
-            <w:shd w:val="clear" w:color="auto" w:fill="D86DCB" w:themeFill="accent5" w:themeFillTint="99"/>
-          </w:tcPr>
-          <w:p>
-            <w:proofErr w:type="gramStart"/>
-            <w:r>
-              <w:t>numérique</w:t>
-            </w:r>
-            <w:proofErr w:type="gramEnd"/>
-          </w:p>
-        </w:tc>
-        <w:tc>
-          <w:tcPr>
-            <w:tcW w:w="1651" w:type="dxa"/>
-            <w:shd w:val="clear" w:color="auto" w:fill="D86DCB" w:themeFill="accent5" w:themeFillTint="99"/>
-          </w:tcPr>
-          <w:p>
-            <w:r>
+            <w:tcW w:w="1882" w:type="dxa"/>
+            <w:tcBorders>
+              <w:bottom w:val="single" w:sz="4" w:space="0" w:color="auto"/>
+            </w:tcBorders>
+            <w:shd w:val="clear" w:color="auto" w:fill="00B0F0"/>
+          </w:tcPr>
+          <w:p>
+            <w:pPr>
+              <w:rPr>
+                <w:color w:val="FFFFFF" w:themeColor="background1"/>
+              </w:rPr>
+            </w:pPr>
+            <w:r>
+              <w:rPr>
+                <w:color w:val="FFFFFF" w:themeColor="background1"/>
+              </w:rPr>
+              <w:t>Identifiant de</w:t>
+            </w:r>
+            <w:r>
+              <w:rPr>
+                <w:color w:val="FFFFFF" w:themeColor="background1"/>
+              </w:rPr>
+              <w:t xml:space="preserve"> l’éditeur</w:t>
+            </w:r>
+          </w:p>
+        </w:tc>
+        <w:tc>
+          <w:tcPr>
+            <w:tcW w:w="1945" w:type="dxa"/>
+            <w:tcBorders>
+              <w:bottom w:val="single" w:sz="4" w:space="0" w:color="auto"/>
+            </w:tcBorders>
+            <w:shd w:val="clear" w:color="auto" w:fill="00B0F0"/>
+          </w:tcPr>
+          <w:p>
+            <w:pPr>
+              <w:rPr>
+                <w:color w:val="FFFFFF" w:themeColor="background1"/>
+              </w:rPr>
+            </w:pPr>
+            <w:r>
+              <w:rPr>
+                <w:color w:val="FFFFFF" w:themeColor="background1"/>
+              </w:rPr>
+              <w:t>Numérique</w:t>
+            </w:r>
+          </w:p>
+        </w:tc>
+        <w:tc>
+          <w:tcPr>
+            <w:tcW w:w="1494" w:type="dxa"/>
+            <w:tcBorders>
+              <w:bottom w:val="single" w:sz="4" w:space="0" w:color="auto"/>
+            </w:tcBorders>
+            <w:shd w:val="clear" w:color="auto" w:fill="00B0F0"/>
+          </w:tcPr>
+          <w:p>
+            <w:pPr>
+              <w:rPr>
+                <w:color w:val="FFFFFF" w:themeColor="background1"/>
+              </w:rPr>
+            </w:pPr>
+            <w:r>
+              <w:rPr>
+                <w:color w:val="FFFFFF" w:themeColor="background1"/>
+              </w:rPr>
               <w:t>11</w:t>
             </w:r>
           </w:p>
         </w:tc>
         <w:tc>
           <w:tcPr>
-            <w:tcW w:w="1714" w:type="dxa"/>
-            <w:shd w:val="clear" w:color="auto" w:fill="D86DCB" w:themeFill="accent5" w:themeFillTint="99"/>
-          </w:tcPr>
-          <w:p/>
+            <w:tcW w:w="1817" w:type="dxa"/>
+            <w:tcBorders>
+              <w:bottom w:val="single" w:sz="4" w:space="0" w:color="auto"/>
+            </w:tcBorders>
+            <w:shd w:val="clear" w:color="auto" w:fill="00B0F0"/>
+          </w:tcPr>
+          <w:p>
+            <w:pPr>
+              <w:rPr>
+                <w:color w:val="FFFFFF" w:themeColor="background1"/>
+              </w:rPr>
+            </w:pPr>
+            <w:r>
+              <w:rPr>
+                <w:color w:val="FFFFFF" w:themeColor="background1"/>
+              </w:rPr>
+              <w:t>Identifiant, auto incrémenté</w:t>
+            </w:r>
+          </w:p>
         </w:tc>
       </w:tr>
       <w:tr>
         <w:tc>
           <w:tcPr>
-            <w:tcW w:w="2024" w:type="dxa"/>
-            <w:shd w:val="clear" w:color="auto" w:fill="D86DCB" w:themeFill="accent5" w:themeFillTint="99"/>
-          </w:tcPr>
-          <w:p>
+            <w:tcW w:w="2071" w:type="dxa"/>
+            <w:tcBorders>
+              <w:bottom w:val="single" w:sz="4" w:space="0" w:color="auto"/>
+            </w:tcBorders>
+            <w:shd w:val="clear" w:color="auto" w:fill="00B0F0"/>
+          </w:tcPr>
+          <w:p>
+            <w:pPr>
+              <w:rPr>
+                <w:b/>
+                <w:bCs/>
+                <w:color w:val="FFFFFF" w:themeColor="background1"/>
+              </w:rPr>
+            </w:pPr>
             <w:proofErr w:type="spellStart"/>
             <w:r>
-              <w:t>D</w:t>
-            </w:r>
-            <w:r>
-              <w:t>ate</w:t>
-            </w:r>
-            <w:r>
-              <w:t>_e</w:t>
-            </w:r>
-            <w:r>
-              <w:t>mprunt</w:t>
+              <w:rPr>
+                <w:b/>
+                <w:bCs/>
+                <w:color w:val="FFFFFF" w:themeColor="background1"/>
+              </w:rPr>
+              <w:t>Publisher_name</w:t>
             </w:r>
             <w:proofErr w:type="spellEnd"/>
           </w:p>
         </w:tc>
         <w:tc>
           <w:tcPr>
-            <w:tcW w:w="2081" w:type="dxa"/>
-            <w:shd w:val="clear" w:color="auto" w:fill="D86DCB" w:themeFill="accent5" w:themeFillTint="99"/>
-          </w:tcPr>
-          <w:p>
-            <w:r>
-              <w:t>Date d’emprunt du livre</w:t>
-            </w:r>
-          </w:p>
-        </w:tc>
-        <w:tc>
-          <w:tcPr>
-            <w:tcW w:w="1592" w:type="dxa"/>
-            <w:shd w:val="clear" w:color="auto" w:fill="D86DCB" w:themeFill="accent5" w:themeFillTint="99"/>
-          </w:tcPr>
-          <w:p>
-            <w:proofErr w:type="gramStart"/>
-            <w:r>
-              <w:t>date</w:t>
-            </w:r>
-            <w:proofErr w:type="gramEnd"/>
-          </w:p>
-        </w:tc>
-        <w:tc>
-          <w:tcPr>
-            <w:tcW w:w="1651" w:type="dxa"/>
-            <w:shd w:val="clear" w:color="auto" w:fill="D86DCB" w:themeFill="accent5" w:themeFillTint="99"/>
-          </w:tcPr>
-          <w:p/>
-        </w:tc>
-        <w:tc>
-          <w:tcPr>
-            <w:tcW w:w="1714" w:type="dxa"/>
-            <w:shd w:val="clear" w:color="auto" w:fill="D86DCB" w:themeFill="accent5" w:themeFillTint="99"/>
-          </w:tcPr>
-          <w:p>
-            <w:r>
-              <w:t>Obligatoire, format=</w:t>
-            </w:r>
-            <w:r>
-              <w:t>YYYY-MM</w:t>
-            </w:r>
-            <w:r>
-              <w:t>-JJ</w:t>
+            <w:tcW w:w="1882" w:type="dxa"/>
+            <w:tcBorders>
+              <w:bottom w:val="single" w:sz="4" w:space="0" w:color="auto"/>
+            </w:tcBorders>
+            <w:shd w:val="clear" w:color="auto" w:fill="00B0F0"/>
+          </w:tcPr>
+          <w:p>
+            <w:pPr>
+              <w:rPr>
+                <w:color w:val="FFFFFF" w:themeColor="background1"/>
+              </w:rPr>
+            </w:pPr>
+            <w:r>
+              <w:rPr>
+                <w:color w:val="FFFFFF" w:themeColor="background1"/>
+              </w:rPr>
+              <w:t xml:space="preserve">Nom de </w:t>
+            </w:r>
+            <w:r>
+              <w:rPr>
+                <w:color w:val="FFFFFF" w:themeColor="background1"/>
+              </w:rPr>
+              <w:t>l’éditeur</w:t>
+            </w:r>
+          </w:p>
+        </w:tc>
+        <w:tc>
+          <w:tcPr>
+            <w:tcW w:w="1945" w:type="dxa"/>
+            <w:tcBorders>
+              <w:bottom w:val="single" w:sz="4" w:space="0" w:color="auto"/>
+            </w:tcBorders>
+            <w:shd w:val="clear" w:color="auto" w:fill="00B0F0"/>
+          </w:tcPr>
+          <w:p>
+            <w:pPr>
+              <w:rPr>
+                <w:color w:val="FFFFFF" w:themeColor="background1"/>
+              </w:rPr>
+            </w:pPr>
+            <w:r>
+              <w:rPr>
+                <w:color w:val="FFFFFF" w:themeColor="background1"/>
+              </w:rPr>
+              <w:t>alphabétique</w:t>
+            </w:r>
+          </w:p>
+        </w:tc>
+        <w:tc>
+          <w:tcPr>
+            <w:tcW w:w="1494" w:type="dxa"/>
+            <w:tcBorders>
+              <w:bottom w:val="single" w:sz="4" w:space="0" w:color="auto"/>
+            </w:tcBorders>
+            <w:shd w:val="clear" w:color="auto" w:fill="00B0F0"/>
+          </w:tcPr>
+          <w:p>
+            <w:pPr>
+              <w:rPr>
+                <w:color w:val="FFFFFF" w:themeColor="background1"/>
+              </w:rPr>
+            </w:pPr>
+            <w:r>
+              <w:rPr>
+                <w:color w:val="FFFFFF" w:themeColor="background1"/>
+              </w:rPr>
+              <w:t>255</w:t>
+            </w:r>
+          </w:p>
+        </w:tc>
+        <w:tc>
+          <w:tcPr>
+            <w:tcW w:w="1817" w:type="dxa"/>
+            <w:tcBorders>
+              <w:bottom w:val="single" w:sz="4" w:space="0" w:color="auto"/>
+            </w:tcBorders>
+            <w:shd w:val="clear" w:color="auto" w:fill="00B0F0"/>
+          </w:tcPr>
+          <w:p>
+            <w:pPr>
+              <w:rPr>
+                <w:color w:val="FFFFFF" w:themeColor="background1"/>
+              </w:rPr>
+            </w:pPr>
+            <w:r>
+              <w:rPr>
+                <w:color w:val="FFFFFF" w:themeColor="background1"/>
+              </w:rPr>
+              <w:t>Obligatoire, &gt;1 caractère</w:t>
             </w:r>
           </w:p>
         </w:tc>
@@ -883,15 +1895,203 @@
       <w:tr>
         <w:tc>
           <w:tcPr>
-            <w:tcW w:w="2024" w:type="dxa"/>
+            <w:tcW w:w="2071" w:type="dxa"/>
+            <w:tcBorders>
+              <w:bottom w:val="single" w:sz="4" w:space="0" w:color="auto"/>
+            </w:tcBorders>
+          </w:tcPr>
+          <w:p>
+            <w:pPr>
+              <w:rPr>
+                <w:b/>
+                <w:bCs/>
+                <w:color w:val="FFFFFF" w:themeColor="background1"/>
+              </w:rPr>
+            </w:pPr>
+          </w:p>
+        </w:tc>
+        <w:tc>
+          <w:tcPr>
+            <w:tcW w:w="1882" w:type="dxa"/>
+            <w:tcBorders>
+              <w:bottom w:val="single" w:sz="4" w:space="0" w:color="auto"/>
+            </w:tcBorders>
+          </w:tcPr>
+          <w:p>
+            <w:pPr>
+              <w:rPr>
+                <w:color w:val="FFFFFF" w:themeColor="background1"/>
+              </w:rPr>
+            </w:pPr>
+          </w:p>
+        </w:tc>
+        <w:tc>
+          <w:tcPr>
+            <w:tcW w:w="1945" w:type="dxa"/>
+            <w:tcBorders>
+              <w:bottom w:val="single" w:sz="4" w:space="0" w:color="auto"/>
+            </w:tcBorders>
+          </w:tcPr>
+          <w:p>
+            <w:pPr>
+              <w:rPr>
+                <w:color w:val="FFFFFF" w:themeColor="background1"/>
+              </w:rPr>
+            </w:pPr>
+          </w:p>
+        </w:tc>
+        <w:tc>
+          <w:tcPr>
+            <w:tcW w:w="1494" w:type="dxa"/>
+            <w:tcBorders>
+              <w:bottom w:val="single" w:sz="4" w:space="0" w:color="auto"/>
+            </w:tcBorders>
+          </w:tcPr>
+          <w:p>
+            <w:pPr>
+              <w:rPr>
+                <w:color w:val="FFFFFF" w:themeColor="background1"/>
+              </w:rPr>
+            </w:pPr>
+          </w:p>
+        </w:tc>
+        <w:tc>
+          <w:tcPr>
+            <w:tcW w:w="1817" w:type="dxa"/>
+            <w:tcBorders>
+              <w:bottom w:val="single" w:sz="4" w:space="0" w:color="auto"/>
+            </w:tcBorders>
+          </w:tcPr>
+          <w:p>
+            <w:pPr>
+              <w:rPr>
+                <w:color w:val="FFFFFF" w:themeColor="background1"/>
+              </w:rPr>
+            </w:pPr>
+          </w:p>
+        </w:tc>
+      </w:tr>
+      <w:tr>
+        <w:tc>
+          <w:tcPr>
+            <w:tcW w:w="2071" w:type="dxa"/>
+            <w:shd w:val="clear" w:color="auto" w:fill="D86DCB" w:themeFill="accent5" w:themeFillTint="99"/>
+          </w:tcPr>
+          <w:p>
+            <w:pPr>
+              <w:rPr>
+                <w:b/>
+                <w:bCs/>
+                <w:color w:val="FFFFFF" w:themeColor="background1"/>
+              </w:rPr>
+            </w:pPr>
+            <w:proofErr w:type="spellStart"/>
+            <w:r>
+              <w:rPr>
+                <w:b/>
+                <w:bCs/>
+                <w:color w:val="FFFFFF" w:themeColor="background1"/>
+              </w:rPr>
+              <w:t>Date_emprunt</w:t>
+            </w:r>
+            <w:proofErr w:type="spellEnd"/>
+          </w:p>
+        </w:tc>
+        <w:tc>
+          <w:tcPr>
+            <w:tcW w:w="1882" w:type="dxa"/>
+            <w:shd w:val="clear" w:color="auto" w:fill="D86DCB" w:themeFill="accent5" w:themeFillTint="99"/>
+          </w:tcPr>
+          <w:p>
+            <w:pPr>
+              <w:rPr>
+                <w:color w:val="FFFFFF" w:themeColor="background1"/>
+              </w:rPr>
+            </w:pPr>
+            <w:r>
+              <w:rPr>
+                <w:color w:val="FFFFFF" w:themeColor="background1"/>
+              </w:rPr>
+              <w:t>Date d’emprunt du livre</w:t>
+            </w:r>
+          </w:p>
+        </w:tc>
+        <w:tc>
+          <w:tcPr>
+            <w:tcW w:w="1945" w:type="dxa"/>
+            <w:shd w:val="clear" w:color="auto" w:fill="D86DCB" w:themeFill="accent5" w:themeFillTint="99"/>
+          </w:tcPr>
+          <w:p>
+            <w:pPr>
+              <w:rPr>
+                <w:color w:val="FFFFFF" w:themeColor="background1"/>
+              </w:rPr>
+            </w:pPr>
+            <w:r>
+              <w:rPr>
+                <w:color w:val="FFFFFF" w:themeColor="background1"/>
+              </w:rPr>
+              <w:t>date</w:t>
+            </w:r>
+          </w:p>
+        </w:tc>
+        <w:tc>
+          <w:tcPr>
+            <w:tcW w:w="1494" w:type="dxa"/>
+            <w:shd w:val="clear" w:color="auto" w:fill="D86DCB" w:themeFill="accent5" w:themeFillTint="99"/>
+          </w:tcPr>
+          <w:p>
+            <w:pPr>
+              <w:rPr>
+                <w:color w:val="FFFFFF" w:themeColor="background1"/>
+              </w:rPr>
+            </w:pPr>
+          </w:p>
+        </w:tc>
+        <w:tc>
+          <w:tcPr>
+            <w:tcW w:w="1817" w:type="dxa"/>
+            <w:shd w:val="clear" w:color="auto" w:fill="D86DCB" w:themeFill="accent5" w:themeFillTint="99"/>
+          </w:tcPr>
+          <w:p>
+            <w:pPr>
+              <w:rPr>
+                <w:color w:val="FFFFFF" w:themeColor="background1"/>
+              </w:rPr>
+            </w:pPr>
+            <w:r>
+              <w:rPr>
+                <w:color w:val="FFFFFF" w:themeColor="background1"/>
+              </w:rPr>
+              <w:t>Obligatoire, format=YYYY-MM-JJ</w:t>
+            </w:r>
+          </w:p>
+        </w:tc>
+      </w:tr>
+      <w:tr>
+        <w:tc>
+          <w:tcPr>
+            <w:tcW w:w="2071" w:type="dxa"/>
             <w:tcBorders>
               <w:bottom w:val="nil"/>
             </w:tcBorders>
             <w:shd w:val="clear" w:color="auto" w:fill="D86DCB" w:themeFill="accent5" w:themeFillTint="99"/>
           </w:tcPr>
           <w:p>
+            <w:pPr>
+              <w:rPr>
+                <w:b/>
+                <w:bCs/>
+                <w:color w:val="FFFFFF" w:themeColor="background1"/>
+              </w:rPr>
+            </w:pPr>
             <w:proofErr w:type="spellStart"/>
             <w:r>
+              <w:rPr>
+                <w:b/>
+                <w:bCs/>
+                <w:color w:val="FFFFFF" w:themeColor="background1"/>
+              </w:rPr>
               <w:t>Date_retour</w:t>
             </w:r>
             <w:proofErr w:type="spellEnd"/>
@@ -899,54 +2099,82 @@
         </w:tc>
         <w:tc>
           <w:tcPr>
-            <w:tcW w:w="2081" w:type="dxa"/>
+            <w:tcW w:w="1882" w:type="dxa"/>
             <w:tcBorders>
               <w:bottom w:val="nil"/>
             </w:tcBorders>
             <w:shd w:val="clear" w:color="auto" w:fill="D86DCB" w:themeFill="accent5" w:themeFillTint="99"/>
           </w:tcPr>
           <w:p>
-            <w:r>
+            <w:pPr>
+              <w:rPr>
+                <w:color w:val="FFFFFF" w:themeColor="background1"/>
+              </w:rPr>
+            </w:pPr>
+            <w:r>
+              <w:rPr>
+                <w:color w:val="FFFFFF" w:themeColor="background1"/>
+              </w:rPr>
               <w:t>Date de retour du livre</w:t>
             </w:r>
           </w:p>
         </w:tc>
         <w:tc>
           <w:tcPr>
-            <w:tcW w:w="1592" w:type="dxa"/>
+            <w:tcW w:w="1945" w:type="dxa"/>
             <w:tcBorders>
               <w:bottom w:val="nil"/>
             </w:tcBorders>
             <w:shd w:val="clear" w:color="auto" w:fill="D86DCB" w:themeFill="accent5" w:themeFillTint="99"/>
           </w:tcPr>
           <w:p>
-            <w:proofErr w:type="gramStart"/>
-            <w:r>
+            <w:pPr>
+              <w:rPr>
+                <w:color w:val="FFFFFF" w:themeColor="background1"/>
+              </w:rPr>
+            </w:pPr>
+            <w:r>
+              <w:rPr>
+                <w:color w:val="FFFFFF" w:themeColor="background1"/>
+              </w:rPr>
               <w:t>date</w:t>
             </w:r>
-            <w:proofErr w:type="gramEnd"/>
-          </w:p>
-        </w:tc>
-        <w:tc>
-          <w:tcPr>
-            <w:tcW w:w="1651" w:type="dxa"/>
+          </w:p>
+        </w:tc>
+        <w:tc>
+          <w:tcPr>
+            <w:tcW w:w="1494" w:type="dxa"/>
             <w:tcBorders>
               <w:bottom w:val="nil"/>
             </w:tcBorders>
             <w:shd w:val="clear" w:color="auto" w:fill="D86DCB" w:themeFill="accent5" w:themeFillTint="99"/>
           </w:tcPr>
-          <w:p/>
-        </w:tc>
-        <w:tc>
-          <w:tcPr>
-            <w:tcW w:w="1714" w:type="dxa"/>
+          <w:p>
+            <w:pPr>
+              <w:rPr>
+                <w:color w:val="FFFFFF" w:themeColor="background1"/>
+              </w:rPr>
+            </w:pPr>
+          </w:p>
+        </w:tc>
+        <w:tc>
+          <w:tcPr>
+            <w:tcW w:w="1817" w:type="dxa"/>
             <w:tcBorders>
               <w:bottom w:val="nil"/>
             </w:tcBorders>
             <w:shd w:val="clear" w:color="auto" w:fill="D86DCB" w:themeFill="accent5" w:themeFillTint="99"/>
           </w:tcPr>
           <w:p>
-            <w:r>
+            <w:pPr>
+              <w:rPr>
+                <w:color w:val="FFFFFF" w:themeColor="background1"/>
+              </w:rPr>
+            </w:pPr>
+            <w:r>
+              <w:rPr>
+                <w:color w:val="FFFFFF" w:themeColor="background1"/>
+              </w:rPr>
               <w:t>Obligatoire, format=YYYY-MM-JJ</w:t>
             </w:r>
           </w:p>
@@ -955,52 +2183,88 @@
       <w:tr>
         <w:tc>
           <w:tcPr>
-            <w:tcW w:w="2024" w:type="dxa"/>
+            <w:tcW w:w="2071" w:type="dxa"/>
             <w:tcBorders>
               <w:top w:val="nil"/>
             </w:tcBorders>
           </w:tcPr>
-          <w:p/>
-        </w:tc>
-        <w:tc>
-          <w:tcPr>
-            <w:tcW w:w="2081" w:type="dxa"/>
+          <w:p>
+            <w:pPr>
+              <w:rPr>
+                <w:color w:val="FFFFFF" w:themeColor="background1"/>
+              </w:rPr>
+            </w:pPr>
+          </w:p>
+        </w:tc>
+        <w:tc>
+          <w:tcPr>
+            <w:tcW w:w="1882" w:type="dxa"/>
             <w:tcBorders>
               <w:top w:val="nil"/>
             </w:tcBorders>
           </w:tcPr>
-          <w:p/>
-        </w:tc>
-        <w:tc>
-          <w:tcPr>
-            <w:tcW w:w="1592" w:type="dxa"/>
+          <w:p>
+            <w:pPr>
+              <w:rPr>
+                <w:color w:val="FFFFFF" w:themeColor="background1"/>
+              </w:rPr>
+            </w:pPr>
+          </w:p>
+        </w:tc>
+        <w:tc>
+          <w:tcPr>
+            <w:tcW w:w="1945" w:type="dxa"/>
             <w:tcBorders>
               <w:top w:val="nil"/>
             </w:tcBorders>
           </w:tcPr>
-          <w:p/>
-        </w:tc>
-        <w:tc>
-          <w:tcPr>
-            <w:tcW w:w="1651" w:type="dxa"/>
+          <w:p>
+            <w:pPr>
+              <w:rPr>
+                <w:color w:val="FFFFFF" w:themeColor="background1"/>
+              </w:rPr>
+            </w:pPr>
+          </w:p>
+        </w:tc>
+        <w:tc>
+          <w:tcPr>
+            <w:tcW w:w="1494" w:type="dxa"/>
             <w:tcBorders>
               <w:top w:val="nil"/>
             </w:tcBorders>
           </w:tcPr>
-          <w:p/>
-        </w:tc>
-        <w:tc>
-          <w:tcPr>
-            <w:tcW w:w="1714" w:type="dxa"/>
+          <w:p>
+            <w:pPr>
+              <w:rPr>
+                <w:color w:val="FFFFFF" w:themeColor="background1"/>
+              </w:rPr>
+            </w:pPr>
+          </w:p>
+        </w:tc>
+        <w:tc>
+          <w:tcPr>
+            <w:tcW w:w="1817" w:type="dxa"/>
             <w:tcBorders>
               <w:top w:val="nil"/>
             </w:tcBorders>
           </w:tcPr>
-          <w:p/>
+          <w:p>
+            <w:pPr>
+              <w:rPr>
+                <w:color w:val="FFFFFF" w:themeColor="background1"/>
+              </w:rPr>
+            </w:pPr>
+          </w:p>
         </w:tc>
       </w:tr>
     </w:tbl>
-    <w:p/>
+    <w:p>
+      <w:pPr>
+        <w:rPr>
+          <w:color w:val="000000" w:themeColor="text1"/>
+        </w:rPr>
+      </w:pPr>
+    </w:p>
     <w:sectPr>
       <w:pgSz w:w="11906" w:h="16838"/>
       <w:pgMar w:top="1417" w:right="1417" w:bottom="1417" w:left="1417" w:header="708" w:footer="708" w:gutter="0"/>

</xml_diff>